<commit_message>
updated the rubric and meeting notes
</commit_message>
<xml_diff>
--- a/Project Documentation/Game Team Startup Guide.docx
+++ b/Project Documentation/Game Team Startup Guide.docx
@@ -6,6 +6,7 @@
       <w:pPr>
         <w:pStyle w:val="Title"/>
         <w:pBdr>
+          <w:top w:val="single" w:sz="8" w:space="0" w:color="F79646" w:themeColor="accent6"/>
           <w:bottom w:val="single" w:sz="6" w:space="1" w:color="auto"/>
         </w:pBdr>
       </w:pPr>
@@ -487,6 +488,68 @@
       <w:r>
         <w:t>“Team Info” tab in the “Game Team Progression Rubric” which is also in this folder.</w:t>
       </w:r>
+    </w:p>
+    <w:p>
+      <w:pPr>
+        <w:ind w:left="360"/>
+      </w:pPr>
+      <w:r>
+        <w:t>Preferences:</w:t>
+      </w:r>
+    </w:p>
+    <w:p>
+      <w:pPr>
+        <w:ind w:left="360"/>
+      </w:pPr>
+      <w:r>
+        <w:t>Andrew –Graphics</w:t>
+      </w:r>
+    </w:p>
+    <w:p>
+      <w:pPr>
+        <w:ind w:left="360"/>
+      </w:pPr>
+      <w:r>
+        <w:t>Adam –</w:t>
+      </w:r>
+      <w:r>
+        <w:t xml:space="preserve"> Lead</w:t>
+      </w:r>
+    </w:p>
+    <w:p>
+      <w:pPr>
+        <w:ind w:left="360"/>
+      </w:pPr>
+      <w:r>
+        <w:t>Sandy – Gameplay</w:t>
+      </w:r>
+    </w:p>
+    <w:p>
+      <w:pPr>
+        <w:ind w:left="360"/>
+      </w:pPr>
+      <w:r>
+        <w:t>Ralf –</w:t>
+      </w:r>
+      <w:r>
+        <w:t>Generalist</w:t>
+      </w:r>
+    </w:p>
+    <w:p>
+      <w:pPr>
+        <w:ind w:left="360"/>
+      </w:pPr>
+      <w:r>
+        <w:t xml:space="preserve">James </w:t>
+      </w:r>
+      <w:r>
+        <w:t>– Gameplay</w:t>
+      </w:r>
+    </w:p>
+    <w:p>
+      <w:pPr>
+        <w:ind w:left="360"/>
+      </w:pPr>
     </w:p>
     <w:p>
       <w:pPr>
@@ -585,7 +648,6 @@
         <w:rPr>
           <w:noProof/>
         </w:rPr>
-        <w:lastRenderedPageBreak/>
         <w:drawing>
           <wp:inline distT="0" distB="0" distL="0" distR="0" wp14:anchorId="578E6383" wp14:editId="42E3A6FA">
             <wp:extent cx="4572000" cy="3429000"/>
@@ -886,6 +948,199 @@
     </w:p>
     <w:p>
       <w:pPr>
+        <w:pStyle w:val="ListParagraph"/>
+        <w:ind w:left="360"/>
+        <w:jc w:val="left"/>
+      </w:pPr>
+    </w:p>
+    <w:p>
+      <w:pPr>
+        <w:pStyle w:val="ListParagraph"/>
+        <w:ind w:left="360"/>
+        <w:jc w:val="left"/>
+        <w:rPr>
+          <w:b/>
+          <w:bCs/>
+        </w:rPr>
+      </w:pPr>
+      <w:r>
+        <w:rPr>
+          <w:b/>
+          <w:bCs/>
+        </w:rPr>
+        <w:t>Mechanics:</w:t>
+      </w:r>
+    </w:p>
+    <w:p>
+      <w:pPr>
+        <w:pStyle w:val="ListParagraph"/>
+        <w:ind w:left="360"/>
+        <w:jc w:val="left"/>
+      </w:pPr>
+    </w:p>
+    <w:p>
+      <w:pPr>
+        <w:pStyle w:val="ListParagraph"/>
+        <w:numPr>
+          <w:ilvl w:val="0"/>
+          <w:numId w:val="7"/>
+        </w:numPr>
+        <w:jc w:val="left"/>
+      </w:pPr>
+      <w:r>
+        <w:t>Shooting arrows</w:t>
+      </w:r>
+    </w:p>
+    <w:p>
+      <w:pPr>
+        <w:pStyle w:val="ListParagraph"/>
+        <w:numPr>
+          <w:ilvl w:val="0"/>
+          <w:numId w:val="7"/>
+        </w:numPr>
+        <w:jc w:val="left"/>
+      </w:pPr>
+      <w:r>
+        <w:t xml:space="preserve">Enemies have health / </w:t>
+      </w:r>
+      <w:proofErr w:type="gramStart"/>
+      <w:r>
+        <w:t>die</w:t>
+      </w:r>
+      <w:proofErr w:type="gramEnd"/>
+    </w:p>
+    <w:p>
+      <w:pPr>
+        <w:pStyle w:val="ListParagraph"/>
+        <w:numPr>
+          <w:ilvl w:val="0"/>
+          <w:numId w:val="7"/>
+        </w:numPr>
+        <w:jc w:val="left"/>
+      </w:pPr>
+      <w:r>
+        <w:t xml:space="preserve">Pick up items, music </w:t>
+      </w:r>
+      <w:proofErr w:type="gramStart"/>
+      <w:r>
+        <w:t>reward</w:t>
+      </w:r>
+      <w:proofErr w:type="gramEnd"/>
+    </w:p>
+    <w:p>
+      <w:pPr>
+        <w:pStyle w:val="ListParagraph"/>
+        <w:numPr>
+          <w:ilvl w:val="0"/>
+          <w:numId w:val="7"/>
+        </w:numPr>
+        <w:jc w:val="left"/>
+      </w:pPr>
+      <w:r>
+        <w:t>Moving platforms</w:t>
+      </w:r>
+    </w:p>
+    <w:p>
+      <w:pPr>
+        <w:pStyle w:val="ListParagraph"/>
+        <w:numPr>
+          <w:ilvl w:val="0"/>
+          <w:numId w:val="7"/>
+        </w:numPr>
+        <w:jc w:val="left"/>
+      </w:pPr>
+      <w:r>
+        <w:t xml:space="preserve">Inventory </w:t>
+      </w:r>
+      <w:proofErr w:type="gramStart"/>
+      <w:r>
+        <w:t>screen</w:t>
+      </w:r>
+      <w:proofErr w:type="gramEnd"/>
+    </w:p>
+    <w:p>
+      <w:pPr>
+        <w:pStyle w:val="ListParagraph"/>
+        <w:numPr>
+          <w:ilvl w:val="0"/>
+          <w:numId w:val="7"/>
+        </w:numPr>
+        <w:jc w:val="left"/>
+      </w:pPr>
+      <w:r>
+        <w:t>Life system</w:t>
+      </w:r>
+    </w:p>
+    <w:p>
+      <w:pPr>
+        <w:pStyle w:val="ListParagraph"/>
+        <w:numPr>
+          <w:ilvl w:val="0"/>
+          <w:numId w:val="7"/>
+        </w:numPr>
+        <w:jc w:val="left"/>
+      </w:pPr>
+      <w:r>
+        <w:t>Scoring system</w:t>
+      </w:r>
+    </w:p>
+    <w:p>
+      <w:pPr>
+        <w:pStyle w:val="ListParagraph"/>
+        <w:numPr>
+          <w:ilvl w:val="0"/>
+          <w:numId w:val="7"/>
+        </w:numPr>
+        <w:jc w:val="left"/>
+      </w:pPr>
+      <w:r>
+        <w:t xml:space="preserve">Trigger </w:t>
+      </w:r>
+      <w:proofErr w:type="gramStart"/>
+      <w:r>
+        <w:t>walls</w:t>
+      </w:r>
+      <w:proofErr w:type="gramEnd"/>
+    </w:p>
+    <w:p>
+      <w:pPr>
+        <w:pStyle w:val="ListParagraph"/>
+        <w:numPr>
+          <w:ilvl w:val="0"/>
+          <w:numId w:val="7"/>
+        </w:numPr>
+        <w:jc w:val="left"/>
+      </w:pPr>
+      <w:r>
+        <w:lastRenderedPageBreak/>
+        <w:t xml:space="preserve">Trigger based </w:t>
+      </w:r>
+      <w:proofErr w:type="gramStart"/>
+      <w:r>
+        <w:t>enemies</w:t>
+      </w:r>
+      <w:proofErr w:type="gramEnd"/>
+    </w:p>
+    <w:p>
+      <w:pPr>
+        <w:pStyle w:val="ListParagraph"/>
+        <w:numPr>
+          <w:ilvl w:val="0"/>
+          <w:numId w:val="7"/>
+        </w:numPr>
+        <w:jc w:val="left"/>
+      </w:pPr>
+      <w:r>
+        <w:t>World map</w:t>
+      </w:r>
+    </w:p>
+    <w:p>
+      <w:pPr>
+        <w:jc w:val="left"/>
+      </w:pPr>
+    </w:p>
+    <w:p>
+      <w:pPr>
         <w:pStyle w:val="Heading2"/>
         <w:numPr>
           <w:ilvl w:val="0"/>
@@ -1280,6 +1535,23 @@
     </w:p>
     <w:p>
       <w:pPr>
+        <w:pStyle w:val="ListParagraph"/>
+        <w:ind w:left="360"/>
+        <w:jc w:val="left"/>
+      </w:pPr>
+    </w:p>
+    <w:p>
+      <w:pPr>
+        <w:pStyle w:val="ListParagraph"/>
+        <w:ind w:left="360"/>
+        <w:jc w:val="left"/>
+      </w:pPr>
+      <w:r>
+        <w:t>Dungeon stuff</w:t>
+      </w:r>
+    </w:p>
+    <w:p>
+      <w:pPr>
         <w:pStyle w:val="Heading1"/>
         <w:numPr>
           <w:ilvl w:val="0"/>
@@ -1287,296 +1559,381 @@
         </w:numPr>
       </w:pPr>
       <w:r>
+        <w:t xml:space="preserve">Stage 4 – </w:t>
+      </w:r>
+      <w:r>
+        <w:t xml:space="preserve">Get The Ball Rolling </w:t>
+      </w:r>
+    </w:p>
+    <w:p>
+      <w:pPr>
+        <w:pStyle w:val="ListParagraph"/>
+        <w:numPr>
+          <w:ilvl w:val="0"/>
+          <w:numId w:val="5"/>
+        </w:numPr>
+      </w:pPr>
+      <w:r>
+        <w:t xml:space="preserve">Once </w:t>
+      </w:r>
+      <w:r>
+        <w:t>you have all decided upon what type of game you are making</w:t>
+      </w:r>
+      <w:r>
+        <w:t>, (</w:t>
+      </w:r>
+      <w:r>
+        <w:t>and what it’s going to look and sound like</w:t>
+      </w:r>
+      <w:r>
+        <w:t xml:space="preserve">) </w:t>
+      </w:r>
+      <w:r>
+        <w:t>it’s</w:t>
+      </w:r>
+      <w:r>
+        <w:t xml:space="preserve"> time to construct a concrete plan and put it into action.</w:t>
+      </w:r>
+      <w:r>
+        <w:t xml:space="preserve"> </w:t>
+      </w:r>
+      <w:r>
+        <w:t xml:space="preserve">Don’t be afraid to </w:t>
+      </w:r>
+      <w:r>
+        <w:t>tweak your plan if things come up.</w:t>
+      </w:r>
+    </w:p>
+    <w:p>
+      <w:pPr>
+        <w:pStyle w:val="ListParagraph"/>
+        <w:ind w:left="540"/>
+      </w:pPr>
+    </w:p>
+    <w:p>
+      <w:pPr>
+        <w:pStyle w:val="ListParagraph"/>
+        <w:numPr>
+          <w:ilvl w:val="0"/>
+          <w:numId w:val="9"/>
+        </w:numPr>
+      </w:pPr>
+      <w:r>
+        <w:t>Understand ECS / Space Game</w:t>
+      </w:r>
+    </w:p>
+    <w:p>
+      <w:pPr>
+        <w:pStyle w:val="ListParagraph"/>
+        <w:numPr>
+          <w:ilvl w:val="0"/>
+          <w:numId w:val="9"/>
+        </w:numPr>
+      </w:pPr>
+      <w:r>
+        <w:t xml:space="preserve">Swap space game </w:t>
+      </w:r>
+      <w:proofErr w:type="spellStart"/>
+      <w:r>
+        <w:t>vulkan</w:t>
+      </w:r>
+      <w:proofErr w:type="spellEnd"/>
+      <w:r>
+        <w:t xml:space="preserve"> APIs for </w:t>
+      </w:r>
+      <w:proofErr w:type="spellStart"/>
+      <w:r>
+        <w:t>OpenGl</w:t>
+      </w:r>
+      <w:proofErr w:type="spellEnd"/>
+    </w:p>
+    <w:p>
+      <w:pPr>
+        <w:pStyle w:val="ListParagraph"/>
+        <w:numPr>
+          <w:ilvl w:val="0"/>
+          <w:numId w:val="9"/>
+        </w:numPr>
+      </w:pPr>
+      <w:r>
+        <w:t>Design Levels / Art Direction</w:t>
+      </w:r>
+    </w:p>
+    <w:p>
+      <w:pPr>
+        <w:pStyle w:val="ListParagraph"/>
+        <w:numPr>
+          <w:ilvl w:val="0"/>
+          <w:numId w:val="9"/>
+        </w:numPr>
+      </w:pPr>
+      <w:r>
+        <w:t>Layout core systems</w:t>
+      </w:r>
+    </w:p>
+    <w:p>
+      <w:pPr>
+        <w:pStyle w:val="ListParagraph"/>
+        <w:numPr>
+          <w:ilvl w:val="0"/>
+          <w:numId w:val="9"/>
+        </w:numPr>
+      </w:pPr>
+      <w:r>
+        <w:t>Pseudo for game mechanics (what are our mechanics and how do we implement)</w:t>
+      </w:r>
+    </w:p>
+    <w:p>
+      <w:pPr>
+        <w:pStyle w:val="ListParagraph"/>
+        <w:ind w:left="900"/>
+      </w:pPr>
+    </w:p>
+    <w:p>
+      <w:pPr>
+        <w:pStyle w:val="Heading2"/>
+        <w:numPr>
+          <w:ilvl w:val="0"/>
+          <w:numId w:val="5"/>
+        </w:numPr>
+      </w:pPr>
+      <w:r>
+        <w:t>Sector A – Plan The First Sprint</w:t>
+      </w:r>
+    </w:p>
+    <w:p>
+      <w:pPr>
+        <w:pStyle w:val="ListParagraph"/>
+        <w:numPr>
+          <w:ilvl w:val="0"/>
+          <w:numId w:val="6"/>
+        </w:numPr>
+        <w:jc w:val="left"/>
+      </w:pPr>
+      <w:r>
+        <w:t>Schedule your first official development meeting</w:t>
+      </w:r>
+      <w:r>
+        <w:t xml:space="preserve"> to discuss</w:t>
+      </w:r>
+      <w:r>
+        <w:t xml:space="preserve">, </w:t>
+      </w:r>
+      <w:r>
+        <w:t xml:space="preserve">create </w:t>
+      </w:r>
+      <w:r>
+        <w:t xml:space="preserve">and assign </w:t>
+      </w:r>
+      <w:r>
+        <w:t xml:space="preserve">tasks </w:t>
+      </w:r>
+      <w:r>
+        <w:t xml:space="preserve">in Jira </w:t>
+      </w:r>
+      <w:r>
+        <w:t xml:space="preserve">for the </w:t>
+      </w:r>
+      <w:r>
+        <w:t xml:space="preserve">week one </w:t>
+      </w:r>
+      <w:r>
+        <w:t>Pre-Production Sprint.</w:t>
+      </w:r>
+      <w:r>
+        <w:t xml:space="preserve"> Each week there will be a </w:t>
+      </w:r>
+      <w:r>
+        <w:t xml:space="preserve">project </w:t>
+      </w:r>
+      <w:r>
+        <w:t>deliverable</w:t>
+      </w:r>
+      <w:r>
+        <w:t>,</w:t>
+      </w:r>
+      <w:r>
+        <w:t xml:space="preserve"> where </w:t>
+      </w:r>
+      <w:r>
+        <w:t>the team will be asked</w:t>
+      </w:r>
+      <w:r>
+        <w:t xml:space="preserve"> </w:t>
+      </w:r>
+      <w:r>
+        <w:t>to evaluate</w:t>
+      </w:r>
+      <w:r>
+        <w:t xml:space="preserve"> the existing state</w:t>
+      </w:r>
+      <w:r>
+        <w:t>/progress</w:t>
+      </w:r>
+      <w:r>
+        <w:t xml:space="preserve"> of </w:t>
+      </w:r>
+      <w:r>
+        <w:t>the</w:t>
+      </w:r>
+      <w:r>
+        <w:t xml:space="preserve"> project</w:t>
+      </w:r>
+      <w:r>
+        <w:t xml:space="preserve"> and submit </w:t>
+      </w:r>
+      <w:r>
+        <w:t xml:space="preserve">it </w:t>
+      </w:r>
+      <w:r>
+        <w:t xml:space="preserve">for </w:t>
+      </w:r>
+      <w:r>
+        <w:t xml:space="preserve">external </w:t>
+      </w:r>
+      <w:r>
+        <w:t>review.</w:t>
+      </w:r>
+    </w:p>
+    <w:p>
+      <w:pPr>
+        <w:pStyle w:val="ListParagraph"/>
+        <w:numPr>
+          <w:ilvl w:val="0"/>
+          <w:numId w:val="6"/>
+        </w:numPr>
+        <w:jc w:val="left"/>
+      </w:pPr>
+      <w:r>
+        <w:t>Each</w:t>
+      </w:r>
+      <w:r>
+        <w:t xml:space="preserve"> Sprint will</w:t>
+      </w:r>
+      <w:r>
+        <w:t xml:space="preserve"> recommend various </w:t>
+      </w:r>
+      <w:r>
+        <w:t>tasks</w:t>
+      </w:r>
+      <w:r>
+        <w:t xml:space="preserve"> you </w:t>
+      </w:r>
+      <w:r>
+        <w:t>will probably</w:t>
+      </w:r>
+      <w:r>
+        <w:t xml:space="preserve"> want to add to </w:t>
+      </w:r>
+      <w:r>
+        <w:t>the</w:t>
+      </w:r>
+      <w:r>
+        <w:t xml:space="preserve"> Jira board</w:t>
+      </w:r>
+      <w:r>
+        <w:t>.</w:t>
+      </w:r>
+      <w:r>
+        <w:t xml:space="preserve"> At the end of the day </w:t>
+      </w:r>
+      <w:r>
+        <w:t xml:space="preserve">however, </w:t>
+      </w:r>
+      <w:r>
+        <w:t xml:space="preserve">what is on the board </w:t>
+      </w:r>
+      <w:r>
+        <w:t>and how you choose to tackle it will be</w:t>
+      </w:r>
+      <w:r>
+        <w:t xml:space="preserve"> up to </w:t>
+      </w:r>
+      <w:r>
+        <w:t xml:space="preserve">all of </w:t>
+      </w:r>
+      <w:r>
+        <w:t>you</w:t>
+      </w:r>
+      <w:r>
+        <w:t>.</w:t>
+      </w:r>
+      <w:r>
+        <w:t xml:space="preserve"> </w:t>
+      </w:r>
+    </w:p>
+    <w:p>
+      <w:pPr>
+        <w:pStyle w:val="Heading2"/>
+        <w:numPr>
+          <w:ilvl w:val="0"/>
+          <w:numId w:val="5"/>
+        </w:numPr>
+      </w:pPr>
+      <w:r>
+        <w:t>Sector B – Determine Your Meeting Schedule</w:t>
+      </w:r>
+    </w:p>
+    <w:p>
+      <w:pPr>
+        <w:pStyle w:val="ListParagraph"/>
+        <w:numPr>
+          <w:ilvl w:val="0"/>
+          <w:numId w:val="6"/>
+        </w:numPr>
+        <w:jc w:val="left"/>
+      </w:pPr>
+      <w:r>
+        <w:t xml:space="preserve">In the </w:t>
+      </w:r>
+      <w:r>
+        <w:t xml:space="preserve">“Team Info” tab in the “Game Team Progression Rubric”, there is a spot for your team to decide when </w:t>
+      </w:r>
+      <w:r>
+        <w:t>good times are</w:t>
+      </w:r>
+      <w:r>
+        <w:t xml:space="preserve"> for the team </w:t>
+      </w:r>
+      <w:r>
+        <w:t xml:space="preserve">to </w:t>
+      </w:r>
+      <w:r>
+        <w:t xml:space="preserve">meet during the week. </w:t>
+      </w:r>
+      <w:r>
+        <w:t xml:space="preserve">Successful teams will generally be </w:t>
+      </w:r>
+      <w:r>
+        <w:t>chatting</w:t>
+      </w:r>
+      <w:r>
+        <w:t xml:space="preserve"> daily anyway</w:t>
+      </w:r>
+      <w:r>
+        <w:t xml:space="preserve">, but having </w:t>
+      </w:r>
+      <w:r>
+        <w:t xml:space="preserve">some </w:t>
+      </w:r>
+      <w:r>
+        <w:t>structured meetings ensures there is a minimum expectation</w:t>
+      </w:r>
+      <w:r>
+        <w:t xml:space="preserve"> of communication.</w:t>
+      </w:r>
+    </w:p>
+    <w:p>
+      <w:pPr>
+        <w:pStyle w:val="ListParagraph"/>
+        <w:numPr>
+          <w:ilvl w:val="0"/>
+          <w:numId w:val="6"/>
+        </w:numPr>
+        <w:jc w:val="left"/>
+      </w:pPr>
+      <w:r>
         <w:lastRenderedPageBreak/>
-        <w:t xml:space="preserve">Stage 4 – </w:t>
-      </w:r>
-      <w:r>
-        <w:t xml:space="preserve">Get The Ball Rolling </w:t>
-      </w:r>
-    </w:p>
-    <w:p>
-      <w:pPr>
-        <w:pStyle w:val="ListParagraph"/>
-        <w:numPr>
-          <w:ilvl w:val="0"/>
-          <w:numId w:val="5"/>
-        </w:numPr>
-      </w:pPr>
-      <w:r>
-        <w:t xml:space="preserve">Once </w:t>
-      </w:r>
-      <w:r>
-        <w:t>you have all decided upon what type of game you are making</w:t>
-      </w:r>
-      <w:r>
-        <w:t>, (</w:t>
-      </w:r>
-      <w:r>
-        <w:t>and what it’s going to look and sound like</w:t>
-      </w:r>
-      <w:r>
-        <w:t xml:space="preserve">) </w:t>
-      </w:r>
-      <w:r>
-        <w:t>it’s</w:t>
-      </w:r>
-      <w:r>
-        <w:t xml:space="preserve"> time to construct a concrete plan and put it into action.</w:t>
-      </w:r>
-      <w:r>
-        <w:t xml:space="preserve"> </w:t>
-      </w:r>
-      <w:r>
-        <w:t xml:space="preserve">Don’t be afraid to </w:t>
-      </w:r>
-      <w:r>
-        <w:t>tweak your plan if things come up.</w:t>
-      </w:r>
-    </w:p>
-    <w:p>
-      <w:pPr>
-        <w:pStyle w:val="Heading2"/>
-        <w:numPr>
-          <w:ilvl w:val="0"/>
-          <w:numId w:val="5"/>
-        </w:numPr>
-      </w:pPr>
-      <w:r>
-        <w:t>Sector A – Plan The First Sprint</w:t>
-      </w:r>
-    </w:p>
-    <w:p>
-      <w:pPr>
-        <w:pStyle w:val="ListParagraph"/>
-        <w:numPr>
-          <w:ilvl w:val="0"/>
-          <w:numId w:val="6"/>
-        </w:numPr>
-        <w:jc w:val="left"/>
-      </w:pPr>
-      <w:r>
-        <w:t>Schedule your first official development meeting</w:t>
-      </w:r>
-      <w:r>
-        <w:t xml:space="preserve"> to discuss</w:t>
-      </w:r>
-      <w:r>
-        <w:t xml:space="preserve">, </w:t>
-      </w:r>
-      <w:r>
-        <w:t xml:space="preserve">create </w:t>
-      </w:r>
-      <w:r>
-        <w:t xml:space="preserve">and assign </w:t>
-      </w:r>
-      <w:r>
-        <w:t xml:space="preserve">tasks </w:t>
-      </w:r>
-      <w:r>
-        <w:t xml:space="preserve">in Jira </w:t>
-      </w:r>
-      <w:r>
-        <w:t xml:space="preserve">for the </w:t>
-      </w:r>
-      <w:r>
-        <w:t xml:space="preserve">week one </w:t>
-      </w:r>
-      <w:r>
-        <w:t>Pre-Production Sprint.</w:t>
-      </w:r>
-      <w:r>
-        <w:t xml:space="preserve"> Each week there will be a </w:t>
-      </w:r>
-      <w:r>
-        <w:t xml:space="preserve">project </w:t>
-      </w:r>
-      <w:r>
-        <w:t>deliverable</w:t>
-      </w:r>
-      <w:r>
-        <w:t>,</w:t>
-      </w:r>
-      <w:r>
-        <w:t xml:space="preserve"> where </w:t>
-      </w:r>
-      <w:r>
-        <w:t>the team will be asked</w:t>
-      </w:r>
-      <w:r>
-        <w:t xml:space="preserve"> </w:t>
-      </w:r>
-      <w:r>
-        <w:t>to evaluate</w:t>
-      </w:r>
-      <w:r>
-        <w:t xml:space="preserve"> the existing state</w:t>
-      </w:r>
-      <w:r>
-        <w:t>/progress</w:t>
-      </w:r>
-      <w:r>
-        <w:t xml:space="preserve"> of </w:t>
-      </w:r>
-      <w:r>
-        <w:t>the</w:t>
-      </w:r>
-      <w:r>
-        <w:t xml:space="preserve"> project</w:t>
-      </w:r>
-      <w:r>
-        <w:t xml:space="preserve"> and submit </w:t>
-      </w:r>
-      <w:r>
-        <w:t xml:space="preserve">it </w:t>
-      </w:r>
-      <w:r>
-        <w:t xml:space="preserve">for </w:t>
-      </w:r>
-      <w:r>
-        <w:t xml:space="preserve">external </w:t>
-      </w:r>
-      <w:r>
-        <w:t>review.</w:t>
-      </w:r>
-    </w:p>
-    <w:p>
-      <w:pPr>
-        <w:pStyle w:val="ListParagraph"/>
-        <w:numPr>
-          <w:ilvl w:val="0"/>
-          <w:numId w:val="6"/>
-        </w:numPr>
-        <w:jc w:val="left"/>
-      </w:pPr>
-      <w:r>
-        <w:t>Each</w:t>
-      </w:r>
-      <w:r>
-        <w:t xml:space="preserve"> Sprint will</w:t>
-      </w:r>
-      <w:r>
-        <w:t xml:space="preserve"> recommend various </w:t>
-      </w:r>
-      <w:r>
-        <w:t>tasks</w:t>
-      </w:r>
-      <w:r>
-        <w:t xml:space="preserve"> you </w:t>
-      </w:r>
-      <w:r>
-        <w:t>will probably</w:t>
-      </w:r>
-      <w:r>
-        <w:t xml:space="preserve"> want to add to </w:t>
-      </w:r>
-      <w:r>
-        <w:t>the</w:t>
-      </w:r>
-      <w:r>
-        <w:t xml:space="preserve"> Jira board</w:t>
-      </w:r>
-      <w:r>
-        <w:t>.</w:t>
-      </w:r>
-      <w:r>
-        <w:t xml:space="preserve"> At the end of the day </w:t>
-      </w:r>
-      <w:r>
-        <w:t xml:space="preserve">however, </w:t>
-      </w:r>
-      <w:r>
-        <w:t xml:space="preserve">what is on the board </w:t>
-      </w:r>
-      <w:r>
-        <w:t>and how you choose to tackle it will be</w:t>
-      </w:r>
-      <w:r>
-        <w:t xml:space="preserve"> up to </w:t>
-      </w:r>
-      <w:r>
-        <w:t xml:space="preserve">all of </w:t>
-      </w:r>
-      <w:r>
-        <w:t>you</w:t>
-      </w:r>
-      <w:r>
-        <w:t>.</w:t>
-      </w:r>
-      <w:r>
-        <w:t xml:space="preserve"> </w:t>
-      </w:r>
-    </w:p>
-    <w:p>
-      <w:pPr>
-        <w:pStyle w:val="Heading2"/>
-        <w:numPr>
-          <w:ilvl w:val="0"/>
-          <w:numId w:val="5"/>
-        </w:numPr>
-      </w:pPr>
-      <w:r>
-        <w:t>Sector B – Determine Your Meeting Schedule</w:t>
-      </w:r>
-    </w:p>
-    <w:p>
-      <w:pPr>
-        <w:pStyle w:val="ListParagraph"/>
-        <w:numPr>
-          <w:ilvl w:val="0"/>
-          <w:numId w:val="6"/>
-        </w:numPr>
-        <w:jc w:val="left"/>
-      </w:pPr>
-      <w:r>
-        <w:t xml:space="preserve">In the </w:t>
-      </w:r>
-      <w:r>
-        <w:t xml:space="preserve">“Team Info” tab in the “Game Team Progression Rubric”, there is a spot for your team to decide when </w:t>
-      </w:r>
-      <w:r>
-        <w:t>good times are</w:t>
-      </w:r>
-      <w:r>
-        <w:t xml:space="preserve"> for the team </w:t>
-      </w:r>
-      <w:r>
-        <w:t xml:space="preserve">to </w:t>
-      </w:r>
-      <w:r>
-        <w:t xml:space="preserve">meet during the week. </w:t>
-      </w:r>
-      <w:r>
-        <w:t xml:space="preserve">Successful teams will generally be </w:t>
-      </w:r>
-      <w:r>
-        <w:t>chatting</w:t>
-      </w:r>
-      <w:r>
-        <w:t xml:space="preserve"> daily anyway</w:t>
-      </w:r>
-      <w:r>
-        <w:t xml:space="preserve">, but having </w:t>
-      </w:r>
-      <w:r>
-        <w:t xml:space="preserve">some </w:t>
-      </w:r>
-      <w:r>
-        <w:t>structured meetings ensures there is a minimum expectation</w:t>
-      </w:r>
-      <w:r>
-        <w:t xml:space="preserve"> of communication.</w:t>
-      </w:r>
-    </w:p>
-    <w:p>
-      <w:pPr>
-        <w:pStyle w:val="ListParagraph"/>
-        <w:numPr>
-          <w:ilvl w:val="0"/>
-          <w:numId w:val="6"/>
-        </w:numPr>
-        <w:jc w:val="left"/>
-      </w:pPr>
-      <w:r>
         <w:t xml:space="preserve">In Agile development, having a daily standup meeting is </w:t>
       </w:r>
       <w:r>
@@ -1866,7 +2223,6 @@
         </w:numPr>
       </w:pPr>
       <w:r>
-        <w:lastRenderedPageBreak/>
         <w:t xml:space="preserve">Sector A – </w:t>
       </w:r>
       <w:r>
@@ -2201,6 +2557,7 @@
         <w:jc w:val="left"/>
       </w:pPr>
       <w:r>
+        <w:lastRenderedPageBreak/>
         <w:t>The more seriously you take</w:t>
       </w:r>
       <w:r>
@@ -2610,6 +2967,95 @@
     </w:lvl>
   </w:abstractNum>
   <w:abstractNum w:abstractNumId="3" w15:restartNumberingAfterBreak="0">
+    <w:nsid w:val="3D2573AE"/>
+    <w:multiLevelType w:val="hybridMultilevel"/>
+    <w:tmpl w:val="E1F86B96"/>
+    <w:lvl w:ilvl="0" w:tplc="0409000F">
+      <w:start w:val="1"/>
+      <w:numFmt w:val="decimal"/>
+      <w:lvlText w:val="%1."/>
+      <w:lvlJc w:val="left"/>
+      <w:pPr>
+        <w:ind w:left="720" w:hanging="360"/>
+      </w:pPr>
+      <w:rPr>
+        <w:rFonts w:hint="default"/>
+      </w:rPr>
+    </w:lvl>
+    <w:lvl w:ilvl="1" w:tplc="04090019" w:tentative="1">
+      <w:start w:val="1"/>
+      <w:numFmt w:val="lowerLetter"/>
+      <w:lvlText w:val="%2."/>
+      <w:lvlJc w:val="left"/>
+      <w:pPr>
+        <w:ind w:left="1440" w:hanging="360"/>
+      </w:pPr>
+    </w:lvl>
+    <w:lvl w:ilvl="2" w:tplc="0409001B" w:tentative="1">
+      <w:start w:val="1"/>
+      <w:numFmt w:val="lowerRoman"/>
+      <w:lvlText w:val="%3."/>
+      <w:lvlJc w:val="right"/>
+      <w:pPr>
+        <w:ind w:left="2160" w:hanging="180"/>
+      </w:pPr>
+    </w:lvl>
+    <w:lvl w:ilvl="3" w:tplc="0409000F" w:tentative="1">
+      <w:start w:val="1"/>
+      <w:numFmt w:val="decimal"/>
+      <w:lvlText w:val="%4."/>
+      <w:lvlJc w:val="left"/>
+      <w:pPr>
+        <w:ind w:left="2880" w:hanging="360"/>
+      </w:pPr>
+    </w:lvl>
+    <w:lvl w:ilvl="4" w:tplc="04090019" w:tentative="1">
+      <w:start w:val="1"/>
+      <w:numFmt w:val="lowerLetter"/>
+      <w:lvlText w:val="%5."/>
+      <w:lvlJc w:val="left"/>
+      <w:pPr>
+        <w:ind w:left="3600" w:hanging="360"/>
+      </w:pPr>
+    </w:lvl>
+    <w:lvl w:ilvl="5" w:tplc="0409001B" w:tentative="1">
+      <w:start w:val="1"/>
+      <w:numFmt w:val="lowerRoman"/>
+      <w:lvlText w:val="%6."/>
+      <w:lvlJc w:val="right"/>
+      <w:pPr>
+        <w:ind w:left="4320" w:hanging="180"/>
+      </w:pPr>
+    </w:lvl>
+    <w:lvl w:ilvl="6" w:tplc="0409000F" w:tentative="1">
+      <w:start w:val="1"/>
+      <w:numFmt w:val="decimal"/>
+      <w:lvlText w:val="%7."/>
+      <w:lvlJc w:val="left"/>
+      <w:pPr>
+        <w:ind w:left="5040" w:hanging="360"/>
+      </w:pPr>
+    </w:lvl>
+    <w:lvl w:ilvl="7" w:tplc="04090019" w:tentative="1">
+      <w:start w:val="1"/>
+      <w:numFmt w:val="lowerLetter"/>
+      <w:lvlText w:val="%8."/>
+      <w:lvlJc w:val="left"/>
+      <w:pPr>
+        <w:ind w:left="5760" w:hanging="360"/>
+      </w:pPr>
+    </w:lvl>
+    <w:lvl w:ilvl="8" w:tplc="0409001B" w:tentative="1">
+      <w:start w:val="1"/>
+      <w:numFmt w:val="lowerRoman"/>
+      <w:lvlText w:val="%9."/>
+      <w:lvlJc w:val="right"/>
+      <w:pPr>
+        <w:ind w:left="6480" w:hanging="180"/>
+      </w:pPr>
+    </w:lvl>
+  </w:abstractNum>
+  <w:abstractNum w:abstractNumId="4" w15:restartNumberingAfterBreak="0">
     <w:nsid w:val="3E1D15C3"/>
     <w:multiLevelType w:val="hybridMultilevel"/>
     <w:tmpl w:val="45B004F2"/>
@@ -2619,7 +3065,7 @@
       <w:lvlText w:val=""/>
       <w:lvlJc w:val="left"/>
       <w:pPr>
-        <w:ind w:left="360" w:hanging="360"/>
+        <w:ind w:left="540" w:hanging="360"/>
       </w:pPr>
       <w:rPr>
         <w:rFonts w:ascii="Wingdings" w:hAnsi="Wingdings" w:hint="default"/>
@@ -2722,7 +3168,96 @@
       </w:rPr>
     </w:lvl>
   </w:abstractNum>
-  <w:abstractNum w:abstractNumId="4" w15:restartNumberingAfterBreak="0">
+  <w:abstractNum w:abstractNumId="5" w15:restartNumberingAfterBreak="0">
+    <w:nsid w:val="4B943371"/>
+    <w:multiLevelType w:val="hybridMultilevel"/>
+    <w:tmpl w:val="429A7424"/>
+    <w:lvl w:ilvl="0" w:tplc="93383B1E">
+      <w:start w:val="1"/>
+      <w:numFmt w:val="decimal"/>
+      <w:lvlText w:val="%1."/>
+      <w:lvlJc w:val="left"/>
+      <w:pPr>
+        <w:ind w:left="540" w:hanging="360"/>
+      </w:pPr>
+      <w:rPr>
+        <w:rFonts w:hint="default"/>
+      </w:rPr>
+    </w:lvl>
+    <w:lvl w:ilvl="1" w:tplc="04090019" w:tentative="1">
+      <w:start w:val="1"/>
+      <w:numFmt w:val="lowerLetter"/>
+      <w:lvlText w:val="%2."/>
+      <w:lvlJc w:val="left"/>
+      <w:pPr>
+        <w:ind w:left="1260" w:hanging="360"/>
+      </w:pPr>
+    </w:lvl>
+    <w:lvl w:ilvl="2" w:tplc="0409001B" w:tentative="1">
+      <w:start w:val="1"/>
+      <w:numFmt w:val="lowerRoman"/>
+      <w:lvlText w:val="%3."/>
+      <w:lvlJc w:val="right"/>
+      <w:pPr>
+        <w:ind w:left="1980" w:hanging="180"/>
+      </w:pPr>
+    </w:lvl>
+    <w:lvl w:ilvl="3" w:tplc="0409000F" w:tentative="1">
+      <w:start w:val="1"/>
+      <w:numFmt w:val="decimal"/>
+      <w:lvlText w:val="%4."/>
+      <w:lvlJc w:val="left"/>
+      <w:pPr>
+        <w:ind w:left="2700" w:hanging="360"/>
+      </w:pPr>
+    </w:lvl>
+    <w:lvl w:ilvl="4" w:tplc="04090019" w:tentative="1">
+      <w:start w:val="1"/>
+      <w:numFmt w:val="lowerLetter"/>
+      <w:lvlText w:val="%5."/>
+      <w:lvlJc w:val="left"/>
+      <w:pPr>
+        <w:ind w:left="3420" w:hanging="360"/>
+      </w:pPr>
+    </w:lvl>
+    <w:lvl w:ilvl="5" w:tplc="0409001B" w:tentative="1">
+      <w:start w:val="1"/>
+      <w:numFmt w:val="lowerRoman"/>
+      <w:lvlText w:val="%6."/>
+      <w:lvlJc w:val="right"/>
+      <w:pPr>
+        <w:ind w:left="4140" w:hanging="180"/>
+      </w:pPr>
+    </w:lvl>
+    <w:lvl w:ilvl="6" w:tplc="0409000F" w:tentative="1">
+      <w:start w:val="1"/>
+      <w:numFmt w:val="decimal"/>
+      <w:lvlText w:val="%7."/>
+      <w:lvlJc w:val="left"/>
+      <w:pPr>
+        <w:ind w:left="4860" w:hanging="360"/>
+      </w:pPr>
+    </w:lvl>
+    <w:lvl w:ilvl="7" w:tplc="04090019" w:tentative="1">
+      <w:start w:val="1"/>
+      <w:numFmt w:val="lowerLetter"/>
+      <w:lvlText w:val="%8."/>
+      <w:lvlJc w:val="left"/>
+      <w:pPr>
+        <w:ind w:left="5580" w:hanging="360"/>
+      </w:pPr>
+    </w:lvl>
+    <w:lvl w:ilvl="8" w:tplc="0409001B" w:tentative="1">
+      <w:start w:val="1"/>
+      <w:numFmt w:val="lowerRoman"/>
+      <w:lvlText w:val="%9."/>
+      <w:lvlJc w:val="right"/>
+      <w:pPr>
+        <w:ind w:left="6300" w:hanging="180"/>
+      </w:pPr>
+    </w:lvl>
+  </w:abstractNum>
+  <w:abstractNum w:abstractNumId="6" w15:restartNumberingAfterBreak="0">
     <w:nsid w:val="65C20CAA"/>
     <w:multiLevelType w:val="hybridMultilevel"/>
     <w:tmpl w:val="222C7904"/>
@@ -2835,7 +3370,7 @@
       </w:rPr>
     </w:lvl>
   </w:abstractNum>
-  <w:abstractNum w:abstractNumId="5" w15:restartNumberingAfterBreak="0">
+  <w:abstractNum w:abstractNumId="7" w15:restartNumberingAfterBreak="0">
     <w:nsid w:val="6CE319EA"/>
     <w:multiLevelType w:val="hybridMultilevel"/>
     <w:tmpl w:val="AEC442F2"/>
@@ -2946,13 +3481,102 @@
       <w:rPr>
         <w:rFonts w:ascii="Wingdings" w:hAnsi="Wingdings" w:hint="default"/>
       </w:rPr>
+    </w:lvl>
+  </w:abstractNum>
+  <w:abstractNum w:abstractNumId="8" w15:restartNumberingAfterBreak="0">
+    <w:nsid w:val="7CFF1190"/>
+    <w:multiLevelType w:val="hybridMultilevel"/>
+    <w:tmpl w:val="42A4E1DC"/>
+    <w:lvl w:ilvl="0" w:tplc="A33003C0">
+      <w:start w:val="1"/>
+      <w:numFmt w:val="decimal"/>
+      <w:lvlText w:val="%1."/>
+      <w:lvlJc w:val="left"/>
+      <w:pPr>
+        <w:ind w:left="900" w:hanging="360"/>
+      </w:pPr>
+      <w:rPr>
+        <w:rFonts w:hint="default"/>
+      </w:rPr>
+    </w:lvl>
+    <w:lvl w:ilvl="1" w:tplc="04090019" w:tentative="1">
+      <w:start w:val="1"/>
+      <w:numFmt w:val="lowerLetter"/>
+      <w:lvlText w:val="%2."/>
+      <w:lvlJc w:val="left"/>
+      <w:pPr>
+        <w:ind w:left="1620" w:hanging="360"/>
+      </w:pPr>
+    </w:lvl>
+    <w:lvl w:ilvl="2" w:tplc="0409001B" w:tentative="1">
+      <w:start w:val="1"/>
+      <w:numFmt w:val="lowerRoman"/>
+      <w:lvlText w:val="%3."/>
+      <w:lvlJc w:val="right"/>
+      <w:pPr>
+        <w:ind w:left="2340" w:hanging="180"/>
+      </w:pPr>
+    </w:lvl>
+    <w:lvl w:ilvl="3" w:tplc="0409000F" w:tentative="1">
+      <w:start w:val="1"/>
+      <w:numFmt w:val="decimal"/>
+      <w:lvlText w:val="%4."/>
+      <w:lvlJc w:val="left"/>
+      <w:pPr>
+        <w:ind w:left="3060" w:hanging="360"/>
+      </w:pPr>
+    </w:lvl>
+    <w:lvl w:ilvl="4" w:tplc="04090019" w:tentative="1">
+      <w:start w:val="1"/>
+      <w:numFmt w:val="lowerLetter"/>
+      <w:lvlText w:val="%5."/>
+      <w:lvlJc w:val="left"/>
+      <w:pPr>
+        <w:ind w:left="3780" w:hanging="360"/>
+      </w:pPr>
+    </w:lvl>
+    <w:lvl w:ilvl="5" w:tplc="0409001B" w:tentative="1">
+      <w:start w:val="1"/>
+      <w:numFmt w:val="lowerRoman"/>
+      <w:lvlText w:val="%6."/>
+      <w:lvlJc w:val="right"/>
+      <w:pPr>
+        <w:ind w:left="4500" w:hanging="180"/>
+      </w:pPr>
+    </w:lvl>
+    <w:lvl w:ilvl="6" w:tplc="0409000F" w:tentative="1">
+      <w:start w:val="1"/>
+      <w:numFmt w:val="decimal"/>
+      <w:lvlText w:val="%7."/>
+      <w:lvlJc w:val="left"/>
+      <w:pPr>
+        <w:ind w:left="5220" w:hanging="360"/>
+      </w:pPr>
+    </w:lvl>
+    <w:lvl w:ilvl="7" w:tplc="04090019" w:tentative="1">
+      <w:start w:val="1"/>
+      <w:numFmt w:val="lowerLetter"/>
+      <w:lvlText w:val="%8."/>
+      <w:lvlJc w:val="left"/>
+      <w:pPr>
+        <w:ind w:left="5940" w:hanging="360"/>
+      </w:pPr>
+    </w:lvl>
+    <w:lvl w:ilvl="8" w:tplc="0409001B" w:tentative="1">
+      <w:start w:val="1"/>
+      <w:numFmt w:val="lowerRoman"/>
+      <w:lvlText w:val="%9."/>
+      <w:lvlJc w:val="right"/>
+      <w:pPr>
+        <w:ind w:left="6660" w:hanging="180"/>
+      </w:pPr>
     </w:lvl>
   </w:abstractNum>
   <w:num w:numId="1" w16cid:durableId="1386023467">
     <w:abstractNumId w:val="1"/>
   </w:num>
   <w:num w:numId="2" w16cid:durableId="1281112303">
-    <w:abstractNumId w:val="4"/>
+    <w:abstractNumId w:val="6"/>
   </w:num>
   <w:num w:numId="3" w16cid:durableId="1487169195">
     <w:abstractNumId w:val="2"/>
@@ -2961,10 +3585,19 @@
     <w:abstractNumId w:val="0"/>
   </w:num>
   <w:num w:numId="5" w16cid:durableId="874462308">
+    <w:abstractNumId w:val="4"/>
+  </w:num>
+  <w:num w:numId="6" w16cid:durableId="1638140385">
+    <w:abstractNumId w:val="7"/>
+  </w:num>
+  <w:num w:numId="7" w16cid:durableId="1695840216">
     <w:abstractNumId w:val="3"/>
   </w:num>
-  <w:num w:numId="6" w16cid:durableId="1638140385">
+  <w:num w:numId="8" w16cid:durableId="1845657296">
     <w:abstractNumId w:val="5"/>
+  </w:num>
+  <w:num w:numId="9" w16cid:durableId="159778364">
+    <w:abstractNumId w:val="8"/>
   </w:num>
 </w:numbering>
 </file>

</xml_diff>